<commit_message>
webinaire et try bilan
</commit_message>
<xml_diff>
--- a/mediafiles/PRE20_14965_SVEMEY4966_GIANGKAMPOZIDIS_Sasoun_17_03_2023.docx
+++ b/mediafiles/PRE20_14965_SVEMEY4966_GIANGKAMPOZIDIS_Sasoun_17_03_2023.docx
@@ -489,29 +489,19 @@
                 <w:sz w:val="20"/>
                 <w:szCs w:val="20"/>
               </w:rPr>
+              <w:t xml:space="preserve"> |1|7| / |0|3| / |2|3|</w:t>
+            </w:r>
+            <w:r>
+              <w:rPr>
+                <w:rFonts w:ascii="Trebuchet MS" w:hAnsi="Trebuchet MS"/>
+                <w:b/>
+                <w:color w:val="336699"/>
+                <w:sz w:val="20"/>
+                <w:szCs w:val="20"/>
+              </w:rPr>
               <w:t xml:space="preserve"> </w:t>
             </w:r>
-            <w:r>
-              <w:rPr>
-                <w:rFonts w:ascii="Trebuchet MS" w:hAnsi="Trebuchet MS"/>
-                <w:b/>
-                <w:bCs/>
-                <w:color w:val="336699"/>
-                <w:sz w:val="20"/>
-                <w:szCs w:val="20"/>
-              </w:rPr>
-              <w:t>date_start_format</w:t>
-            </w:r>
-            <w:r>
-              <w:rPr>
-                <w:rFonts w:ascii="Trebuchet MS" w:hAnsi="Trebuchet MS"/>
-                <w:b/>
-                <w:color w:val="336699"/>
-                <w:sz w:val="20"/>
-                <w:szCs w:val="20"/>
-              </w:rPr>
-              <w:t xml:space="preserve"> </w:t>
-            </w:r>
+            <w:proofErr w:type="gramStart"/>
             <w:r>
               <w:rPr>
                 <w:rFonts w:ascii="Trebuchet MS" w:hAnsi="Trebuchet MS"/>
@@ -530,7 +520,28 @@
                 <w:sz w:val="20"/>
                 <w:szCs w:val="20"/>
               </w:rPr>
-              <w:t>u date_end_format</w:t>
+              <w:t xml:space="preserve">u </w:t>
+            </w:r>
+            <w:r>
+              <w:rPr>
+                <w:rFonts w:ascii="Trebuchet MS" w:hAnsi="Trebuchet MS"/>
+                <w:b/>
+                <w:color w:val="336699"/>
+                <w:sz w:val="20"/>
+                <w:szCs w:val="20"/>
+              </w:rPr>
+              <w:t xml:space="preserve"> |</w:t>
+            </w:r>
+            <w:proofErr w:type="gramEnd"/>
+            <w:r>
+              <w:rPr>
+                <w:rFonts w:ascii="Trebuchet MS" w:hAnsi="Trebuchet MS"/>
+                <w:b/>
+                <w:color w:val="336699"/>
+                <w:sz w:val="20"/>
+                <w:szCs w:val="20"/>
+              </w:rPr>
+              <w:t xml:space="preserve">   | / |   | / |   |</w:t>
             </w:r>
           </w:p>
         </w:tc>
@@ -879,6 +890,7 @@
               <w:rPr>
                 <w:rFonts w:ascii="Trebuchet MS" w:hAnsi="Trebuchet MS"/>
                 <w:b/>
+                <w:bCs/>
                 <w:color w:val="336699"/>
                 <w:sz w:val="20"/>
                 <w:szCs w:val="20"/>
@@ -1724,7 +1736,29 @@
                 <w:sz w:val="22"/>
                 <w:szCs w:val="22"/>
               </w:rPr>
-              <w:t xml:space="preserve">    BENEFICIAIRE  ET DU REFERENT</w:t>
+              <w:t xml:space="preserve">    </w:t>
+            </w:r>
+            <w:proofErr w:type="gramStart"/>
+            <w:r>
+              <w:rPr>
+                <w:rFonts w:ascii="Trebuchet MS" w:hAnsi="Trebuchet MS"/>
+                <w:b/>
+                <w:color w:val="FFFFFF"/>
+                <w:sz w:val="22"/>
+                <w:szCs w:val="22"/>
+              </w:rPr>
+              <w:t>BENEFICIAIRE  ET</w:t>
+            </w:r>
+            <w:proofErr w:type="gramEnd"/>
+            <w:r>
+              <w:rPr>
+                <w:rFonts w:ascii="Trebuchet MS" w:hAnsi="Trebuchet MS"/>
+                <w:b/>
+                <w:color w:val="FFFFFF"/>
+                <w:sz w:val="22"/>
+                <w:szCs w:val="22"/>
+              </w:rPr>
+              <w:t xml:space="preserve"> DU REFERENT</w:t>
             </w:r>
           </w:p>
           <w:p>
@@ -1956,7 +1990,7 @@
                 <w:sz w:val="20"/>
                 <w:szCs w:val="20"/>
               </w:rPr>
-              <w:t>date_start_format</w:t>
+              <w:t>|1|7| / |0|3| / |2|3|</w:t>
             </w:r>
           </w:p>
         </w:tc>
@@ -1999,7 +2033,29 @@
                 <w:sz w:val="14"/>
                 <w:szCs w:val="14"/>
               </w:rPr>
-              <w:t>« J’ai pris connaissance des objectifs de la prestation à laquelle je participe. J’ai co-construit ma feuille de route définissant les actions à mettre en œuvre et les modalités de travail auxquelles je souscris. Je m’engage à participer activement à la    prestation »</w:t>
+              <w:t xml:space="preserve">« J’ai pris connaissance des objectifs de la prestation à laquelle je participe. J’ai </w:t>
+            </w:r>
+            <w:proofErr w:type="spellStart"/>
+            <w:r>
+              <w:rPr>
+                <w:rFonts w:ascii="Trebuchet MS" w:hAnsi="Trebuchet MS"/>
+                <w:b/>
+                <w:color w:val="336699"/>
+                <w:sz w:val="14"/>
+                <w:szCs w:val="14"/>
+              </w:rPr>
+              <w:t>co-construit</w:t>
+            </w:r>
+            <w:proofErr w:type="spellEnd"/>
+            <w:r>
+              <w:rPr>
+                <w:rFonts w:ascii="Trebuchet MS" w:hAnsi="Trebuchet MS"/>
+                <w:b/>
+                <w:color w:val="336699"/>
+                <w:sz w:val="14"/>
+                <w:szCs w:val="14"/>
+              </w:rPr>
+              <w:t xml:space="preserve"> ma feuille de route définissant les actions à mettre en œuvre et les modalités de travail auxquelles je souscris. Je m’engage à participer activement à la    prestation »</w:t>
             </w:r>
           </w:p>
           <w:p>
@@ -2596,42 +2652,15 @@
                 <w:u w:val="single"/>
               </w:rPr>
             </w:pPr>
-          </w:p>
-          <w:p>
-            <w:pPr>
-              <w:ind w:right="-1008"/>
-              <w:rPr>
-                <w:rFonts w:ascii="Trebuchet MS" w:hAnsi="Trebuchet MS"/>
-                <w:b/>
-                <w:color w:val="336699"/>
-                <w:sz w:val="20"/>
-                <w:szCs w:val="20"/>
-                <w:u w:val="single"/>
-              </w:rPr>
-            </w:pPr>
-          </w:p>
-          <w:p>
-            <w:pPr>
-              <w:ind w:right="-1008"/>
-              <w:rPr>
-                <w:rFonts w:ascii="Trebuchet MS" w:hAnsi="Trebuchet MS"/>
-                <w:b/>
-                <w:color w:val="336699"/>
-                <w:sz w:val="20"/>
-                <w:szCs w:val="20"/>
-                <w:u w:val="single"/>
-              </w:rPr>
-            </w:pPr>
-            <w:r>
-              <w:rPr>
-                <w:rFonts w:ascii="Trebuchet MS" w:hAnsi="Trebuchet MS"/>
-                <w:b/>
-                <w:color w:val="336699"/>
-                <w:sz w:val="20"/>
-                <w:szCs w:val="20"/>
-                <w:u w:val="single"/>
-              </w:rPr>
-              <w:t>date_end_format</w:t>
+            <w:r>
+              <w:rPr>
+                <w:rFonts w:ascii="Trebuchet MS" w:hAnsi="Trebuchet MS"/>
+                <w:b/>
+                <w:color w:val="336699"/>
+                <w:sz w:val="20"/>
+                <w:szCs w:val="20"/>
+              </w:rPr>
+              <w:t>|   | / |   | / |   |</w:t>
             </w:r>
           </w:p>
           <w:p>

</xml_diff>